<commit_message>
getting rid of count fields
</commit_message>
<xml_diff>
--- a/Documentation/Users_Manual.docx
+++ b/Documentation/Users_Manual.docx
@@ -189,7 +189,12 @@
       </w:r>
       <w:r>
         <w:br/>
-        <w:t xml:space="preserve"> You can snap the window anywhere you like, but it was built with a column-layout in mind. It is recommended to snap to the right or left side of the scene window</w:t>
+      </w:r>
+      <w:r>
+        <w:t xml:space="preserve">NOTE: </w:t>
+      </w:r>
+      <w:r>
+        <w:t>You can snap the window anywhere you like, but it was built with a column-layout in mind. It is recommended to snap to the right or left side of the scene window</w:t>
       </w:r>
     </w:p>
     <w:p>
@@ -353,7 +358,13 @@
         <w:t xml:space="preserve">Red/Green/Blue – </w:t>
       </w:r>
       <w:r>
-        <w:t>If any of these options are checked the algorithm will associate the user selected model at the specified scale for the detected color. For further explanatio</w:t>
+        <w:t xml:space="preserve">If any of these options are checked the algorithm will associate the user selected model at the specified scale for the </w:t>
+      </w:r>
+      <w:r>
+        <w:t xml:space="preserve">corresponding </w:t>
+      </w:r>
+      <w:r>
+        <w:t>detected color. For further explanatio</w:t>
       </w:r>
       <w:r>
         <w:t xml:space="preserve">n of this feature see </w:t>

</xml_diff>